<commit_message>
Committing Custom PCF Input Text Formatter Code
</commit_message>
<xml_diff>
--- a/PCFControls.docx
+++ b/PCFControls.docx
@@ -33,7 +33,23 @@
           <w:b/>
           <w:bCs/>
         </w:rPr>
-        <w:t xml:space="preserve">(all experiments below tried on </w:t>
+        <w:t>(</w:t>
+      </w:r>
+      <w:proofErr w:type="gramStart"/>
+      <w:r>
+        <w:rPr>
+          <w:b/>
+          <w:bCs/>
+        </w:rPr>
+        <w:t>all</w:t>
+      </w:r>
+      <w:proofErr w:type="gramEnd"/>
+      <w:r>
+        <w:rPr>
+          <w:b/>
+          <w:bCs/>
+        </w:rPr>
+        <w:t xml:space="preserve"> experiments below tried on </w:t>
       </w:r>
       <w:r>
         <w:rPr>
@@ -725,7 +741,29 @@
           <w:szCs w:val="21"/>
           <w:shd w:val="clear" w:color="auto" w:fill="F2F2F2"/>
         </w:rPr>
-        <w:t>pac solution add-reference --path ..\</w:t>
+        <w:t>pac solution add-reference --path</w:t>
+      </w:r>
+      <w:proofErr w:type="gramStart"/>
+      <w:r>
+        <w:rPr>
+          <w:rFonts w:ascii="Consolas" w:hAnsi="Consolas"/>
+          <w:color w:val="171717"/>
+          <w:sz w:val="21"/>
+          <w:szCs w:val="21"/>
+          <w:shd w:val="clear" w:color="auto" w:fill="F2F2F2"/>
+        </w:rPr>
+        <w:t xml:space="preserve"> ..</w:t>
+      </w:r>
+      <w:proofErr w:type="gramEnd"/>
+      <w:r>
+        <w:rPr>
+          <w:rFonts w:ascii="Consolas" w:hAnsi="Consolas"/>
+          <w:color w:val="171717"/>
+          <w:sz w:val="21"/>
+          <w:szCs w:val="21"/>
+          <w:shd w:val="clear" w:color="auto" w:fill="F2F2F2"/>
+        </w:rPr>
+        <w:t>\</w:t>
       </w:r>
     </w:p>
     <w:p>
@@ -839,8 +877,20 @@
           <w:szCs w:val="21"/>
           <w:shd w:val="clear" w:color="auto" w:fill="F2F2F2"/>
         </w:rPr>
-        <w:t>msbuild /t:restore</w:t>
-      </w:r>
+        <w:t>msbuild /</w:t>
+      </w:r>
+      <w:proofErr w:type="gramStart"/>
+      <w:r>
+        <w:rPr>
+          <w:rFonts w:ascii="Consolas" w:hAnsi="Consolas"/>
+          <w:color w:val="171717"/>
+          <w:sz w:val="21"/>
+          <w:szCs w:val="21"/>
+          <w:shd w:val="clear" w:color="auto" w:fill="F2F2F2"/>
+        </w:rPr>
+        <w:t>t:restore</w:t>
+      </w:r>
+      <w:proofErr w:type="gramEnd"/>
     </w:p>
     <w:p>
       <w:pPr>
@@ -1025,7 +1075,7 @@
           <w:shd w:val="clear" w:color="auto" w:fill="F2F2F2"/>
         </w:rPr>
       </w:pPr>
-      <w:hyperlink r:id="rId11" w:history="1">
+      <w:hyperlink r:id="rId11" w:anchor="add-components-to-a-canvas-app" w:history="1">
         <w:r>
           <w:rPr>
             <w:rStyle w:val="Hyperlink"/>
@@ -1548,6 +1598,7 @@
           <w:shd w:val="clear" w:color="auto" w:fill="F2F2F2"/>
         </w:rPr>
       </w:pPr>
+      <w:proofErr w:type="gramStart"/>
       <w:r>
         <w:rPr>
           <w:rFonts w:ascii="Consolas" w:hAnsi="Consolas"/>
@@ -1560,6 +1611,7 @@
         </w:rPr>
         <w:t>context.userSettings</w:t>
       </w:r>
+      <w:proofErr w:type="gramEnd"/>
     </w:p>
     <w:p>
       <w:pPr>
@@ -1598,15 +1650,27 @@
           <w:shd w:val="clear" w:color="auto" w:fill="F2F2F2"/>
         </w:rPr>
       </w:pPr>
-      <w:r>
-        <w:rPr>
-          <w:rFonts w:ascii="Consolas" w:hAnsi="Consolas"/>
-          <w:color w:val="171717"/>
-          <w:sz w:val="21"/>
-          <w:szCs w:val="21"/>
-          <w:shd w:val="clear" w:color="auto" w:fill="F2F2F2"/>
-        </w:rPr>
-        <w:t>context.userSettings.userId =&gt; systemuserid</w:t>
+      <w:proofErr w:type="gramStart"/>
+      <w:r>
+        <w:rPr>
+          <w:rFonts w:ascii="Consolas" w:hAnsi="Consolas"/>
+          <w:color w:val="171717"/>
+          <w:sz w:val="21"/>
+          <w:szCs w:val="21"/>
+          <w:shd w:val="clear" w:color="auto" w:fill="F2F2F2"/>
+        </w:rPr>
+        <w:t>context.userSettings.userId</w:t>
+      </w:r>
+      <w:proofErr w:type="gramEnd"/>
+      <w:r>
+        <w:rPr>
+          <w:rFonts w:ascii="Consolas" w:hAnsi="Consolas"/>
+          <w:color w:val="171717"/>
+          <w:sz w:val="21"/>
+          <w:szCs w:val="21"/>
+          <w:shd w:val="clear" w:color="auto" w:fill="F2F2F2"/>
+        </w:rPr>
+        <w:t xml:space="preserve"> =&gt; systemuserid</w:t>
       </w:r>
     </w:p>
     <w:p>
@@ -1624,15 +1688,27 @@
           <w:shd w:val="clear" w:color="auto" w:fill="F2F2F2"/>
         </w:rPr>
       </w:pPr>
-      <w:r>
-        <w:rPr>
-          <w:rFonts w:ascii="Consolas" w:hAnsi="Consolas"/>
-          <w:color w:val="171717"/>
-          <w:sz w:val="21"/>
-          <w:szCs w:val="21"/>
-          <w:shd w:val="clear" w:color="auto" w:fill="F2F2F2"/>
-        </w:rPr>
-        <w:t>context.userSettings.userName=&gt; fullname</w:t>
+      <w:proofErr w:type="gramStart"/>
+      <w:r>
+        <w:rPr>
+          <w:rFonts w:ascii="Consolas" w:hAnsi="Consolas"/>
+          <w:color w:val="171717"/>
+          <w:sz w:val="21"/>
+          <w:szCs w:val="21"/>
+          <w:shd w:val="clear" w:color="auto" w:fill="F2F2F2"/>
+        </w:rPr>
+        <w:t>context.userSettings.userName</w:t>
+      </w:r>
+      <w:proofErr w:type="gramEnd"/>
+      <w:r>
+        <w:rPr>
+          <w:rFonts w:ascii="Consolas" w:hAnsi="Consolas"/>
+          <w:color w:val="171717"/>
+          <w:sz w:val="21"/>
+          <w:szCs w:val="21"/>
+          <w:shd w:val="clear" w:color="auto" w:fill="F2F2F2"/>
+        </w:rPr>
+        <w:t>=&gt; fullname</w:t>
       </w:r>
     </w:p>
     <w:p>
@@ -1845,6 +1921,7 @@
         </w:rPr>
         <w:t xml:space="preserve">Custom Canvas App can be shown as Page in Model Driven App like this (where </w:t>
       </w:r>
+      <w:proofErr w:type="gramStart"/>
       <w:r>
         <w:rPr>
           <w:rFonts w:ascii="Consolas" w:hAnsi="Consolas"/>
@@ -1855,7 +1932,20 @@
           <w:szCs w:val="21"/>
           <w:shd w:val="clear" w:color="auto" w:fill="F2F2F2"/>
         </w:rPr>
-        <w:t>User()</w:t>
+        <w:t>User(</w:t>
+      </w:r>
+      <w:proofErr w:type="gramEnd"/>
+      <w:r>
+        <w:rPr>
+          <w:rFonts w:ascii="Consolas" w:hAnsi="Consolas"/>
+          <w:b/>
+          <w:bCs/>
+          <w:color w:val="171717"/>
+          <w:sz w:val="21"/>
+          <w:szCs w:val="21"/>
+          <w:shd w:val="clear" w:color="auto" w:fill="F2F2F2"/>
+        </w:rPr>
+        <w:t>)</w:t>
       </w:r>
       <w:r>
         <w:rPr>
@@ -1968,17 +2058,7 @@
           <w:shd w:val="clear" w:color="auto" w:fill="F2F2F2"/>
         </w:rPr>
         <w:lastRenderedPageBreak/>
-        <w:t xml:space="preserve">Embed Canvas App to </w:t>
-      </w:r>
-      <w:r>
-        <w:rPr>
-          <w:rFonts w:ascii="Consolas" w:hAnsi="Consolas"/>
-          <w:color w:val="171717"/>
-          <w:sz w:val="21"/>
-          <w:szCs w:val="21"/>
-          <w:shd w:val="clear" w:color="auto" w:fill="F2F2F2"/>
-        </w:rPr>
-        <w:t>Model driven app field (binding to field is not mandatory in this case</w:t>
+        <w:t>Embed Canvas App to Model driven app field (binding to field is not mandatory in this case</w:t>
       </w:r>
       <w:r>
         <w:rPr>
@@ -2019,27 +2099,7 @@
             <w:szCs w:val="21"/>
             <w:shd w:val="clear" w:color="auto" w:fill="F2F2F2"/>
           </w:rPr>
-          <w:t>he</w:t>
-        </w:r>
-        <w:r>
-          <w:rPr>
-            <w:rStyle w:val="Hyperlink"/>
-            <w:rFonts w:ascii="Consolas" w:hAnsi="Consolas"/>
-            <w:sz w:val="21"/>
-            <w:szCs w:val="21"/>
-            <w:shd w:val="clear" w:color="auto" w:fill="F2F2F2"/>
-          </w:rPr>
-          <w:t>r</w:t>
-        </w:r>
-        <w:r>
-          <w:rPr>
-            <w:rStyle w:val="Hyperlink"/>
-            <w:rFonts w:ascii="Consolas" w:hAnsi="Consolas"/>
-            <w:sz w:val="21"/>
-            <w:szCs w:val="21"/>
-            <w:shd w:val="clear" w:color="auto" w:fill="F2F2F2"/>
-          </w:rPr>
-          <w:t>e</w:t>
+          <w:t>here</w:t>
         </w:r>
       </w:hyperlink>
     </w:p>
@@ -2416,6 +2476,1350 @@
         </w:drawing>
       </w:r>
     </w:p>
+    <w:p>
+      <w:pPr>
+        <w:pStyle w:val="ListParagraph"/>
+        <w:rPr>
+          <w:rFonts w:ascii="Consolas" w:hAnsi="Consolas"/>
+          <w:color w:val="FF0000"/>
+          <w:sz w:val="21"/>
+          <w:szCs w:val="21"/>
+          <w:shd w:val="clear" w:color="auto" w:fill="F2F2F2"/>
+        </w:rPr>
+      </w:pPr>
+    </w:p>
+    <w:p>
+      <w:pPr>
+        <w:pStyle w:val="ListParagraph"/>
+        <w:rPr>
+          <w:rFonts w:ascii="Consolas" w:hAnsi="Consolas"/>
+          <w:color w:val="FF0000"/>
+          <w:sz w:val="21"/>
+          <w:szCs w:val="21"/>
+          <w:shd w:val="clear" w:color="auto" w:fill="F2F2F2"/>
+        </w:rPr>
+      </w:pPr>
+    </w:p>
+    <w:p>
+      <w:pPr>
+        <w:pStyle w:val="ListParagraph"/>
+        <w:rPr>
+          <w:rFonts w:ascii="Consolas" w:hAnsi="Consolas"/>
+          <w:color w:val="FF0000"/>
+          <w:sz w:val="21"/>
+          <w:szCs w:val="21"/>
+          <w:shd w:val="clear" w:color="auto" w:fill="F2F2F2"/>
+        </w:rPr>
+      </w:pPr>
+    </w:p>
+    <w:p>
+      <w:pPr>
+        <w:pStyle w:val="ListParagraph"/>
+        <w:rPr>
+          <w:rFonts w:ascii="Consolas" w:hAnsi="Consolas"/>
+          <w:color w:val="FF0000"/>
+          <w:sz w:val="21"/>
+          <w:szCs w:val="21"/>
+          <w:shd w:val="clear" w:color="auto" w:fill="F2F2F2"/>
+        </w:rPr>
+      </w:pPr>
+    </w:p>
+    <w:p>
+      <w:pPr>
+        <w:pStyle w:val="ListParagraph"/>
+        <w:rPr>
+          <w:rFonts w:ascii="Consolas" w:hAnsi="Consolas"/>
+          <w:color w:val="FF0000"/>
+          <w:sz w:val="21"/>
+          <w:szCs w:val="21"/>
+          <w:shd w:val="clear" w:color="auto" w:fill="F2F2F2"/>
+        </w:rPr>
+      </w:pPr>
+    </w:p>
+    <w:p>
+      <w:pPr>
+        <w:pStyle w:val="ListParagraph"/>
+        <w:rPr>
+          <w:rFonts w:ascii="Consolas" w:hAnsi="Consolas"/>
+          <w:color w:val="FF0000"/>
+          <w:sz w:val="21"/>
+          <w:szCs w:val="21"/>
+          <w:shd w:val="clear" w:color="auto" w:fill="F2F2F2"/>
+        </w:rPr>
+      </w:pPr>
+    </w:p>
+    <w:p>
+      <w:pPr>
+        <w:pStyle w:val="ListParagraph"/>
+        <w:rPr>
+          <w:rFonts w:ascii="Consolas" w:hAnsi="Consolas"/>
+          <w:color w:val="FF0000"/>
+          <w:sz w:val="21"/>
+          <w:szCs w:val="21"/>
+          <w:shd w:val="clear" w:color="auto" w:fill="F2F2F2"/>
+        </w:rPr>
+      </w:pPr>
+    </w:p>
+    <w:p>
+      <w:pPr>
+        <w:pStyle w:val="ListParagraph"/>
+        <w:rPr>
+          <w:rFonts w:ascii="Consolas" w:hAnsi="Consolas"/>
+          <w:color w:val="FF0000"/>
+          <w:sz w:val="21"/>
+          <w:szCs w:val="21"/>
+          <w:shd w:val="clear" w:color="auto" w:fill="F2F2F2"/>
+        </w:rPr>
+      </w:pPr>
+    </w:p>
+    <w:p>
+      <w:pPr>
+        <w:pStyle w:val="ListParagraph"/>
+        <w:rPr>
+          <w:rFonts w:ascii="Consolas" w:hAnsi="Consolas"/>
+          <w:color w:val="FF0000"/>
+          <w:sz w:val="21"/>
+          <w:szCs w:val="21"/>
+          <w:shd w:val="clear" w:color="auto" w:fill="F2F2F2"/>
+        </w:rPr>
+      </w:pPr>
+    </w:p>
+    <w:p>
+      <w:pPr>
+        <w:pStyle w:val="ListParagraph"/>
+        <w:rPr>
+          <w:rFonts w:ascii="Consolas" w:hAnsi="Consolas"/>
+          <w:color w:val="FF0000"/>
+          <w:sz w:val="21"/>
+          <w:szCs w:val="21"/>
+          <w:shd w:val="clear" w:color="auto" w:fill="F2F2F2"/>
+        </w:rPr>
+      </w:pPr>
+    </w:p>
+    <w:p>
+      <w:pPr>
+        <w:pStyle w:val="ListParagraph"/>
+        <w:rPr>
+          <w:rFonts w:ascii="Consolas" w:hAnsi="Consolas"/>
+          <w:color w:val="FF0000"/>
+          <w:sz w:val="21"/>
+          <w:szCs w:val="21"/>
+          <w:shd w:val="clear" w:color="auto" w:fill="F2F2F2"/>
+        </w:rPr>
+      </w:pPr>
+    </w:p>
+    <w:p>
+      <w:pPr>
+        <w:pStyle w:val="ListParagraph"/>
+        <w:rPr>
+          <w:rFonts w:ascii="Consolas" w:hAnsi="Consolas"/>
+          <w:color w:val="FF0000"/>
+          <w:sz w:val="21"/>
+          <w:szCs w:val="21"/>
+          <w:shd w:val="clear" w:color="auto" w:fill="F2F2F2"/>
+        </w:rPr>
+      </w:pPr>
+    </w:p>
+    <w:p>
+      <w:pPr>
+        <w:pStyle w:val="ListParagraph"/>
+        <w:rPr>
+          <w:rFonts w:ascii="Consolas" w:hAnsi="Consolas"/>
+          <w:color w:val="FF0000"/>
+          <w:sz w:val="21"/>
+          <w:szCs w:val="21"/>
+          <w:shd w:val="clear" w:color="auto" w:fill="F2F2F2"/>
+        </w:rPr>
+      </w:pPr>
+    </w:p>
+    <w:p>
+      <w:pPr>
+        <w:pStyle w:val="ListParagraph"/>
+        <w:rPr>
+          <w:rFonts w:ascii="Consolas" w:hAnsi="Consolas"/>
+          <w:color w:val="FF0000"/>
+          <w:sz w:val="21"/>
+          <w:szCs w:val="21"/>
+          <w:shd w:val="clear" w:color="auto" w:fill="F2F2F2"/>
+        </w:rPr>
+      </w:pPr>
+    </w:p>
+    <w:p>
+      <w:pPr>
+        <w:pStyle w:val="ListParagraph"/>
+        <w:rPr>
+          <w:rFonts w:ascii="Consolas" w:hAnsi="Consolas"/>
+          <w:b/>
+          <w:bCs/>
+          <w:sz w:val="40"/>
+          <w:szCs w:val="40"/>
+          <w:shd w:val="clear" w:color="auto" w:fill="F2F2F2"/>
+        </w:rPr>
+      </w:pPr>
+      <w:r>
+        <w:rPr>
+          <w:rFonts w:ascii="Consolas" w:hAnsi="Consolas"/>
+          <w:b/>
+          <w:bCs/>
+          <w:sz w:val="40"/>
+          <w:szCs w:val="40"/>
+          <w:shd w:val="clear" w:color="auto" w:fill="F2F2F2"/>
+        </w:rPr>
+        <w:lastRenderedPageBreak/>
+        <w:t>Dt: 04-Jan-2022</w:t>
+      </w:r>
+    </w:p>
+    <w:p>
+      <w:pPr>
+        <w:pStyle w:val="ListParagraph"/>
+        <w:rPr>
+          <w:rFonts w:ascii="Consolas" w:hAnsi="Consolas"/>
+          <w:sz w:val="40"/>
+          <w:szCs w:val="40"/>
+          <w:shd w:val="clear" w:color="auto" w:fill="F2F2F2"/>
+        </w:rPr>
+      </w:pPr>
+    </w:p>
+    <w:p>
+      <w:pPr>
+        <w:pStyle w:val="ListParagraph"/>
+        <w:rPr>
+          <w:rFonts w:ascii="Consolas" w:hAnsi="Consolas"/>
+          <w:sz w:val="40"/>
+          <w:szCs w:val="40"/>
+          <w:shd w:val="clear" w:color="auto" w:fill="F2F2F2"/>
+        </w:rPr>
+      </w:pPr>
+      <w:r>
+        <w:rPr>
+          <w:rFonts w:ascii="Consolas" w:hAnsi="Consolas"/>
+          <w:sz w:val="40"/>
+          <w:szCs w:val="40"/>
+          <w:shd w:val="clear" w:color="auto" w:fill="F2F2F2"/>
+        </w:rPr>
+        <w:t>Custom PCF Control</w:t>
+      </w:r>
+    </w:p>
+    <w:p>
+      <w:pPr>
+        <w:pStyle w:val="ListParagraph"/>
+        <w:rPr>
+          <w:rFonts w:ascii="Consolas" w:hAnsi="Consolas"/>
+          <w:sz w:val="40"/>
+          <w:szCs w:val="40"/>
+          <w:shd w:val="clear" w:color="auto" w:fill="F2F2F2"/>
+        </w:rPr>
+      </w:pPr>
+    </w:p>
+    <w:p>
+      <w:pPr>
+        <w:pStyle w:val="ListParagraph"/>
+        <w:rPr>
+          <w:rFonts w:ascii="Consolas" w:hAnsi="Consolas"/>
+          <w:sz w:val="40"/>
+          <w:szCs w:val="40"/>
+          <w:shd w:val="clear" w:color="auto" w:fill="F2F2F2"/>
+        </w:rPr>
+      </w:pPr>
+      <w:r>
+        <w:rPr>
+          <w:rFonts w:ascii="Consolas" w:hAnsi="Consolas"/>
+          <w:sz w:val="40"/>
+          <w:szCs w:val="40"/>
+          <w:shd w:val="clear" w:color="auto" w:fill="F2F2F2"/>
+        </w:rPr>
+        <w:t>“Custom PCF Text Formatter”</w:t>
+      </w:r>
+    </w:p>
+    <w:p>
+      <w:pPr>
+        <w:pStyle w:val="ListParagraph"/>
+        <w:rPr>
+          <w:rFonts w:ascii="Consolas" w:hAnsi="Consolas"/>
+          <w:sz w:val="40"/>
+          <w:szCs w:val="40"/>
+          <w:shd w:val="clear" w:color="auto" w:fill="F2F2F2"/>
+        </w:rPr>
+      </w:pPr>
+    </w:p>
+    <w:p>
+      <w:pPr>
+        <w:pStyle w:val="ListParagraph"/>
+        <w:rPr>
+          <w:rFonts w:ascii="Consolas" w:hAnsi="Consolas"/>
+          <w:sz w:val="40"/>
+          <w:szCs w:val="40"/>
+          <w:shd w:val="clear" w:color="auto" w:fill="F2F2F2"/>
+        </w:rPr>
+      </w:pPr>
+    </w:p>
+    <w:p>
+      <w:hyperlink r:id="rId23" w:history="1">
+        <w:r>
+          <w:rPr>
+            <w:rStyle w:val="Hyperlink"/>
+          </w:rPr>
+          <w:t>https://docs.microsoft.com/en-us/powerapps/developer/component-framework/manifest-schema-reference/property</w:t>
+        </w:r>
+      </w:hyperlink>
+    </w:p>
+    <w:p>
+      <w:hyperlink r:id="rId24" w:history="1">
+        <w:r>
+          <w:rPr>
+            <w:rStyle w:val="Hyperlink"/>
+          </w:rPr>
+          <w:t>https://www.w3schools.com/tags/tag_input.asp</w:t>
+        </w:r>
+      </w:hyperlink>
+      <w:r>
+        <w:t xml:space="preserve"> </w:t>
+      </w:r>
+    </w:p>
+    <w:p>
+      <w:pPr>
+        <w:pStyle w:val="ListParagraph"/>
+      </w:pPr>
+    </w:p>
+    <w:p>
+      <w:pPr>
+        <w:pStyle w:val="ListParagraph"/>
+        <w:numPr>
+          <w:ilvl w:val="0"/>
+          <w:numId w:val="7"/>
+        </w:numPr>
+      </w:pPr>
+      <w:r>
+        <w:t>Run commands:</w:t>
+      </w:r>
+    </w:p>
+    <w:p>
+      <w:pPr>
+        <w:pStyle w:val="ListParagraph"/>
+        <w:numPr>
+          <w:ilvl w:val="1"/>
+          <w:numId w:val="7"/>
+        </w:numPr>
+        <w:rPr>
+          <w:rFonts w:ascii="Consolas" w:hAnsi="Consolas"/>
+          <w:color w:val="171717"/>
+          <w:sz w:val="21"/>
+          <w:szCs w:val="21"/>
+          <w:shd w:val="clear" w:color="auto" w:fill="F2F2F2"/>
+        </w:rPr>
+      </w:pPr>
+      <w:r>
+        <w:rPr>
+          <w:rFonts w:ascii="Consolas" w:hAnsi="Consolas"/>
+          <w:color w:val="171717"/>
+          <w:sz w:val="21"/>
+          <w:szCs w:val="21"/>
+          <w:shd w:val="clear" w:color="auto" w:fill="F2F2F2"/>
+        </w:rPr>
+        <w:t xml:space="preserve">mkdir </w:t>
+      </w:r>
+      <w:r>
+        <w:rPr>
+          <w:rFonts w:ascii="Consolas" w:hAnsi="Consolas"/>
+          <w:color w:val="171717"/>
+          <w:sz w:val="21"/>
+          <w:szCs w:val="21"/>
+          <w:shd w:val="clear" w:color="auto" w:fill="F2F2F2"/>
+        </w:rPr>
+        <w:t>CustomPCF</w:t>
+      </w:r>
+      <w:r>
+        <w:rPr>
+          <w:rFonts w:ascii="Consolas" w:hAnsi="Consolas"/>
+          <w:color w:val="171717"/>
+          <w:sz w:val="21"/>
+          <w:szCs w:val="21"/>
+          <w:shd w:val="clear" w:color="auto" w:fill="F2F2F2"/>
+        </w:rPr>
+        <w:t>Input</w:t>
+      </w:r>
+      <w:r>
+        <w:rPr>
+          <w:rFonts w:ascii="Consolas" w:hAnsi="Consolas"/>
+          <w:color w:val="171717"/>
+          <w:sz w:val="21"/>
+          <w:szCs w:val="21"/>
+          <w:shd w:val="clear" w:color="auto" w:fill="F2F2F2"/>
+        </w:rPr>
+        <w:t>TextFormatter</w:t>
+      </w:r>
+    </w:p>
+    <w:p>
+      <w:pPr>
+        <w:pStyle w:val="ListParagraph"/>
+        <w:numPr>
+          <w:ilvl w:val="1"/>
+          <w:numId w:val="7"/>
+        </w:numPr>
+      </w:pPr>
+      <w:r>
+        <w:rPr>
+          <w:rFonts w:ascii="Consolas" w:hAnsi="Consolas"/>
+          <w:color w:val="171717"/>
+          <w:sz w:val="21"/>
+          <w:szCs w:val="21"/>
+          <w:shd w:val="clear" w:color="auto" w:fill="F2F2F2"/>
+        </w:rPr>
+        <w:t xml:space="preserve">cd </w:t>
+      </w:r>
+      <w:r>
+        <w:rPr>
+          <w:rFonts w:ascii="Consolas" w:hAnsi="Consolas"/>
+          <w:color w:val="171717"/>
+          <w:sz w:val="21"/>
+          <w:szCs w:val="21"/>
+          <w:shd w:val="clear" w:color="auto" w:fill="F2F2F2"/>
+        </w:rPr>
+        <w:t>CustomPCFInputTextFormatter</w:t>
+      </w:r>
+    </w:p>
+    <w:p>
+      <w:pPr>
+        <w:pStyle w:val="ListParagraph"/>
+        <w:numPr>
+          <w:ilvl w:val="1"/>
+          <w:numId w:val="7"/>
+        </w:numPr>
+        <w:rPr>
+          <w:rFonts w:ascii="Consolas" w:hAnsi="Consolas"/>
+          <w:color w:val="171717"/>
+          <w:sz w:val="21"/>
+          <w:szCs w:val="21"/>
+          <w:shd w:val="clear" w:color="auto" w:fill="F2F2F2"/>
+        </w:rPr>
+      </w:pPr>
+      <w:r>
+        <w:rPr>
+          <w:rFonts w:ascii="Consolas" w:hAnsi="Consolas"/>
+          <w:color w:val="171717"/>
+          <w:sz w:val="21"/>
+          <w:szCs w:val="21"/>
+          <w:shd w:val="clear" w:color="auto" w:fill="F2F2F2"/>
+        </w:rPr>
+        <w:t xml:space="preserve">pac pcf init --namespace </w:t>
+      </w:r>
+      <w:r>
+        <w:rPr>
+          <w:rFonts w:ascii="Consolas" w:hAnsi="Consolas"/>
+          <w:color w:val="171717"/>
+          <w:sz w:val="21"/>
+          <w:szCs w:val="21"/>
+          <w:shd w:val="clear" w:color="auto" w:fill="F2F2F2"/>
+        </w:rPr>
+        <w:t>CustomPCFInputTextFormatter</w:t>
+      </w:r>
+      <w:r>
+        <w:rPr>
+          <w:rFonts w:ascii="Consolas" w:hAnsi="Consolas"/>
+          <w:color w:val="171717"/>
+          <w:sz w:val="21"/>
+          <w:szCs w:val="21"/>
+          <w:shd w:val="clear" w:color="auto" w:fill="F2F2F2"/>
+        </w:rPr>
+        <w:t xml:space="preserve">Namespace --name </w:t>
+      </w:r>
+      <w:r>
+        <w:rPr>
+          <w:rFonts w:ascii="Consolas" w:hAnsi="Consolas"/>
+          <w:color w:val="171717"/>
+          <w:sz w:val="21"/>
+          <w:szCs w:val="21"/>
+          <w:shd w:val="clear" w:color="auto" w:fill="F2F2F2"/>
+        </w:rPr>
+        <w:t>CustomPCFInputTextFormatter</w:t>
+      </w:r>
+      <w:r>
+        <w:rPr>
+          <w:rFonts w:ascii="Consolas" w:hAnsi="Consolas"/>
+          <w:color w:val="171717"/>
+          <w:sz w:val="21"/>
+          <w:szCs w:val="21"/>
+          <w:shd w:val="clear" w:color="auto" w:fill="F2F2F2"/>
+        </w:rPr>
+        <w:t>Control --template field</w:t>
+      </w:r>
+    </w:p>
+    <w:p>
+      <w:pPr>
+        <w:pStyle w:val="ListParagraph"/>
+        <w:ind w:left="1440"/>
+      </w:pPr>
+      <w:r>
+        <w:t>(Update code changes as per instructions in MS reference article)</w:t>
+      </w:r>
+    </w:p>
+    <w:p>
+      <w:pPr>
+        <w:pStyle w:val="ListParagraph"/>
+        <w:numPr>
+          <w:ilvl w:val="1"/>
+          <w:numId w:val="7"/>
+        </w:numPr>
+      </w:pPr>
+      <w:r>
+        <w:rPr>
+          <w:rFonts w:ascii="Consolas" w:hAnsi="Consolas"/>
+          <w:color w:val="171717"/>
+          <w:sz w:val="21"/>
+          <w:szCs w:val="21"/>
+          <w:shd w:val="clear" w:color="auto" w:fill="F2F2F2"/>
+        </w:rPr>
+        <w:t>npm run build</w:t>
+      </w:r>
+    </w:p>
+    <w:p>
+      <w:pPr>
+        <w:pStyle w:val="ListParagraph"/>
+        <w:numPr>
+          <w:ilvl w:val="1"/>
+          <w:numId w:val="7"/>
+        </w:numPr>
+      </w:pPr>
+      <w:r>
+        <w:rPr>
+          <w:rFonts w:ascii="Consolas" w:hAnsi="Consolas"/>
+          <w:color w:val="171717"/>
+          <w:sz w:val="21"/>
+          <w:szCs w:val="21"/>
+          <w:shd w:val="clear" w:color="auto" w:fill="F2F2F2"/>
+        </w:rPr>
+        <w:t>npm start watch</w:t>
+      </w:r>
+    </w:p>
+    <w:p>
+      <w:pPr>
+        <w:pStyle w:val="ListParagraph"/>
+        <w:numPr>
+          <w:ilvl w:val="1"/>
+          <w:numId w:val="7"/>
+        </w:numPr>
+        <w:rPr>
+          <w:rFonts w:ascii="Consolas" w:hAnsi="Consolas"/>
+          <w:color w:val="171717"/>
+          <w:sz w:val="21"/>
+          <w:szCs w:val="21"/>
+          <w:shd w:val="clear" w:color="auto" w:fill="F2F2F2"/>
+        </w:rPr>
+      </w:pPr>
+      <w:r>
+        <w:rPr>
+          <w:rFonts w:ascii="Consolas" w:hAnsi="Consolas"/>
+          <w:color w:val="171717"/>
+          <w:sz w:val="21"/>
+          <w:szCs w:val="21"/>
+          <w:shd w:val="clear" w:color="auto" w:fill="F2F2F2"/>
+        </w:rPr>
+        <w:t xml:space="preserve">mkdir </w:t>
+      </w:r>
+      <w:r>
+        <w:rPr>
+          <w:rFonts w:ascii="Consolas" w:hAnsi="Consolas"/>
+          <w:color w:val="171717"/>
+          <w:sz w:val="21"/>
+          <w:szCs w:val="21"/>
+          <w:shd w:val="clear" w:color="auto" w:fill="F2F2F2"/>
+        </w:rPr>
+        <w:t>CustomPCFInputTextFormatter</w:t>
+      </w:r>
+      <w:r>
+        <w:rPr>
+          <w:rFonts w:ascii="Consolas" w:hAnsi="Consolas"/>
+          <w:color w:val="171717"/>
+          <w:sz w:val="21"/>
+          <w:szCs w:val="21"/>
+          <w:shd w:val="clear" w:color="auto" w:fill="F2F2F2"/>
+        </w:rPr>
+        <w:t>Solution</w:t>
+      </w:r>
+    </w:p>
+    <w:p>
+      <w:pPr>
+        <w:pStyle w:val="ListParagraph"/>
+        <w:numPr>
+          <w:ilvl w:val="1"/>
+          <w:numId w:val="7"/>
+        </w:numPr>
+        <w:rPr>
+          <w:rFonts w:ascii="Consolas" w:hAnsi="Consolas"/>
+          <w:color w:val="171717"/>
+          <w:sz w:val="21"/>
+          <w:szCs w:val="21"/>
+          <w:shd w:val="clear" w:color="auto" w:fill="F2F2F2"/>
+        </w:rPr>
+      </w:pPr>
+      <w:r>
+        <w:rPr>
+          <w:rFonts w:ascii="Consolas" w:hAnsi="Consolas"/>
+          <w:color w:val="171717"/>
+          <w:sz w:val="21"/>
+          <w:szCs w:val="21"/>
+          <w:shd w:val="clear" w:color="auto" w:fill="F2F2F2"/>
+        </w:rPr>
+        <w:t xml:space="preserve">cd </w:t>
+      </w:r>
+      <w:r>
+        <w:rPr>
+          <w:rFonts w:ascii="Consolas" w:hAnsi="Consolas"/>
+          <w:color w:val="171717"/>
+          <w:sz w:val="21"/>
+          <w:szCs w:val="21"/>
+          <w:shd w:val="clear" w:color="auto" w:fill="F2F2F2"/>
+        </w:rPr>
+        <w:t>C</w:t>
+      </w:r>
+      <w:r>
+        <w:rPr>
+          <w:rFonts w:ascii="Consolas" w:hAnsi="Consolas"/>
+          <w:color w:val="171717"/>
+          <w:sz w:val="21"/>
+          <w:szCs w:val="21"/>
+          <w:shd w:val="clear" w:color="auto" w:fill="F2F2F2"/>
+        </w:rPr>
+        <w:t>ustomPCFInputTextFormatterSolution</w:t>
+      </w:r>
+    </w:p>
+    <w:p>
+      <w:pPr>
+        <w:pStyle w:val="ListParagraph"/>
+        <w:numPr>
+          <w:ilvl w:val="1"/>
+          <w:numId w:val="7"/>
+        </w:numPr>
+        <w:rPr>
+          <w:rFonts w:ascii="Consolas" w:hAnsi="Consolas"/>
+          <w:color w:val="171717"/>
+          <w:sz w:val="21"/>
+          <w:szCs w:val="21"/>
+          <w:shd w:val="clear" w:color="auto" w:fill="F2F2F2"/>
+        </w:rPr>
+      </w:pPr>
+      <w:r>
+        <w:rPr>
+          <w:rFonts w:ascii="Consolas" w:hAnsi="Consolas"/>
+          <w:color w:val="171717"/>
+          <w:sz w:val="21"/>
+          <w:szCs w:val="21"/>
+          <w:shd w:val="clear" w:color="auto" w:fill="F2F2F2"/>
+        </w:rPr>
+        <w:t xml:space="preserve">pac solution init --publisher-name </w:t>
+      </w:r>
+      <w:r>
+        <w:rPr>
+          <w:rFonts w:ascii="Consolas" w:hAnsi="Consolas"/>
+          <w:color w:val="171717"/>
+          <w:sz w:val="21"/>
+          <w:szCs w:val="21"/>
+          <w:shd w:val="clear" w:color="auto" w:fill="F2F2F2"/>
+        </w:rPr>
+        <w:t>ShriramPophali</w:t>
+      </w:r>
+      <w:r>
+        <w:rPr>
+          <w:rFonts w:ascii="Consolas" w:hAnsi="Consolas"/>
+          <w:color w:val="171717"/>
+          <w:sz w:val="21"/>
+          <w:szCs w:val="21"/>
+          <w:shd w:val="clear" w:color="auto" w:fill="F2F2F2"/>
+        </w:rPr>
+        <w:t xml:space="preserve"> --publisher-prefix pcfctrls</w:t>
+      </w:r>
+    </w:p>
+    <w:p>
+      <w:pPr>
+        <w:pStyle w:val="ListParagraph"/>
+        <w:numPr>
+          <w:ilvl w:val="1"/>
+          <w:numId w:val="7"/>
+        </w:numPr>
+        <w:rPr>
+          <w:rFonts w:ascii="Consolas" w:hAnsi="Consolas"/>
+          <w:color w:val="171717"/>
+          <w:sz w:val="21"/>
+          <w:szCs w:val="21"/>
+          <w:shd w:val="clear" w:color="auto" w:fill="F2F2F2"/>
+        </w:rPr>
+      </w:pPr>
+      <w:r>
+        <w:rPr>
+          <w:rFonts w:ascii="Consolas" w:hAnsi="Consolas"/>
+          <w:color w:val="171717"/>
+          <w:sz w:val="21"/>
+          <w:szCs w:val="21"/>
+          <w:shd w:val="clear" w:color="auto" w:fill="F2F2F2"/>
+        </w:rPr>
+        <w:t>pac solution add-reference --path</w:t>
+      </w:r>
+      <w:proofErr w:type="gramStart"/>
+      <w:r>
+        <w:rPr>
+          <w:rFonts w:ascii="Consolas" w:hAnsi="Consolas"/>
+          <w:color w:val="171717"/>
+          <w:sz w:val="21"/>
+          <w:szCs w:val="21"/>
+          <w:shd w:val="clear" w:color="auto" w:fill="F2F2F2"/>
+        </w:rPr>
+        <w:t xml:space="preserve"> ..</w:t>
+      </w:r>
+      <w:proofErr w:type="gramEnd"/>
+      <w:r>
+        <w:rPr>
+          <w:rFonts w:ascii="Consolas" w:hAnsi="Consolas"/>
+          <w:color w:val="171717"/>
+          <w:sz w:val="21"/>
+          <w:szCs w:val="21"/>
+          <w:shd w:val="clear" w:color="auto" w:fill="F2F2F2"/>
+        </w:rPr>
+        <w:t>\</w:t>
+      </w:r>
+    </w:p>
+    <w:p>
+      <w:pPr>
+        <w:pStyle w:val="ListParagraph"/>
+        <w:ind w:left="1440"/>
+        <w:rPr>
+          <w:rFonts w:ascii="Consolas" w:hAnsi="Consolas"/>
+          <w:color w:val="171717"/>
+          <w:sz w:val="21"/>
+          <w:szCs w:val="21"/>
+          <w:shd w:val="clear" w:color="auto" w:fill="F2F2F2"/>
+        </w:rPr>
+      </w:pPr>
+    </w:p>
+    <w:p>
+      <w:pPr>
+        <w:pStyle w:val="ListParagraph"/>
+        <w:ind w:left="1440"/>
+        <w:rPr>
+          <w:rFonts w:ascii="Consolas" w:hAnsi="Consolas"/>
+          <w:color w:val="171717"/>
+          <w:sz w:val="21"/>
+          <w:szCs w:val="21"/>
+          <w:shd w:val="clear" w:color="auto" w:fill="F2F2F2"/>
+        </w:rPr>
+      </w:pPr>
+      <w:r>
+        <w:rPr>
+          <w:rFonts w:ascii="Consolas" w:hAnsi="Consolas"/>
+          <w:color w:val="171717"/>
+          <w:sz w:val="21"/>
+          <w:szCs w:val="21"/>
+          <w:shd w:val="clear" w:color="auto" w:fill="F2F2F2"/>
+        </w:rPr>
+        <w:t>(Open Visual Studio – Continue without code &gt;&gt; Tools &gt;&gt; Command Line &gt;&gt; Developer PowerShell)</w:t>
+      </w:r>
+    </w:p>
+    <w:p>
+      <w:pPr>
+        <w:pStyle w:val="ListParagraph"/>
+        <w:ind w:left="1440"/>
+        <w:rPr>
+          <w:rFonts w:ascii="Consolas" w:hAnsi="Consolas"/>
+          <w:color w:val="171717"/>
+          <w:sz w:val="21"/>
+          <w:szCs w:val="21"/>
+          <w:shd w:val="clear" w:color="auto" w:fill="F2F2F2"/>
+        </w:rPr>
+      </w:pPr>
+    </w:p>
+    <w:p>
+      <w:pPr>
+        <w:pStyle w:val="ListParagraph"/>
+        <w:numPr>
+          <w:ilvl w:val="1"/>
+          <w:numId w:val="7"/>
+        </w:numPr>
+        <w:rPr>
+          <w:rFonts w:ascii="Consolas" w:hAnsi="Consolas"/>
+          <w:color w:val="171717"/>
+          <w:sz w:val="21"/>
+          <w:szCs w:val="21"/>
+          <w:shd w:val="clear" w:color="auto" w:fill="F2F2F2"/>
+        </w:rPr>
+      </w:pPr>
+      <w:r>
+        <w:rPr>
+          <w:rFonts w:ascii="Consolas" w:hAnsi="Consolas"/>
+          <w:color w:val="171717"/>
+          <w:sz w:val="21"/>
+          <w:szCs w:val="21"/>
+          <w:shd w:val="clear" w:color="auto" w:fill="F2F2F2"/>
+        </w:rPr>
+        <w:t xml:space="preserve">navigate to </w:t>
+      </w:r>
+      <w:r>
+        <w:rPr>
+          <w:rFonts w:ascii="Consolas" w:hAnsi="Consolas"/>
+          <w:color w:val="171717"/>
+          <w:sz w:val="21"/>
+          <w:szCs w:val="21"/>
+          <w:shd w:val="clear" w:color="auto" w:fill="F2F2F2"/>
+        </w:rPr>
+        <w:t>CustomPCFInputTextFormatterSolution</w:t>
+      </w:r>
+      <w:r>
+        <w:rPr>
+          <w:rFonts w:ascii="Consolas" w:hAnsi="Consolas"/>
+          <w:color w:val="171717"/>
+          <w:sz w:val="21"/>
+          <w:szCs w:val="21"/>
+          <w:shd w:val="clear" w:color="auto" w:fill="F2F2F2"/>
+        </w:rPr>
+        <w:t xml:space="preserve"> </w:t>
+      </w:r>
+      <w:r>
+        <w:rPr>
+          <w:rFonts w:ascii="Consolas" w:hAnsi="Consolas"/>
+          <w:color w:val="171717"/>
+          <w:sz w:val="21"/>
+          <w:szCs w:val="21"/>
+          <w:shd w:val="clear" w:color="auto" w:fill="F2F2F2"/>
+        </w:rPr>
+        <w:t>folder in Visual Studio – Developer PowerShell</w:t>
+      </w:r>
+    </w:p>
+    <w:p>
+      <w:pPr>
+        <w:pStyle w:val="ListParagraph"/>
+        <w:ind w:left="1440"/>
+        <w:rPr>
+          <w:rFonts w:ascii="Consolas" w:hAnsi="Consolas"/>
+          <w:color w:val="171717"/>
+          <w:sz w:val="21"/>
+          <w:szCs w:val="21"/>
+          <w:shd w:val="clear" w:color="auto" w:fill="F2F2F2"/>
+        </w:rPr>
+      </w:pPr>
+    </w:p>
+    <w:p>
+      <w:pPr>
+        <w:pStyle w:val="ListParagraph"/>
+        <w:numPr>
+          <w:ilvl w:val="1"/>
+          <w:numId w:val="7"/>
+        </w:numPr>
+        <w:rPr>
+          <w:rFonts w:ascii="Consolas" w:hAnsi="Consolas"/>
+          <w:color w:val="171717"/>
+          <w:sz w:val="21"/>
+          <w:szCs w:val="21"/>
+          <w:shd w:val="clear" w:color="auto" w:fill="F2F2F2"/>
+        </w:rPr>
+      </w:pPr>
+      <w:r>
+        <w:rPr>
+          <w:rFonts w:ascii="Consolas" w:hAnsi="Consolas"/>
+          <w:color w:val="171717"/>
+          <w:sz w:val="21"/>
+          <w:szCs w:val="21"/>
+          <w:shd w:val="clear" w:color="auto" w:fill="F2F2F2"/>
+        </w:rPr>
+        <w:t>msbuild /</w:t>
+      </w:r>
+      <w:proofErr w:type="gramStart"/>
+      <w:r>
+        <w:rPr>
+          <w:rFonts w:ascii="Consolas" w:hAnsi="Consolas"/>
+          <w:color w:val="171717"/>
+          <w:sz w:val="21"/>
+          <w:szCs w:val="21"/>
+          <w:shd w:val="clear" w:color="auto" w:fill="F2F2F2"/>
+        </w:rPr>
+        <w:t>t:restore</w:t>
+      </w:r>
+      <w:proofErr w:type="gramEnd"/>
+    </w:p>
+    <w:p>
+      <w:pPr>
+        <w:pStyle w:val="ListParagraph"/>
+        <w:rPr>
+          <w:rFonts w:ascii="Consolas" w:hAnsi="Consolas"/>
+          <w:color w:val="171717"/>
+          <w:sz w:val="21"/>
+          <w:szCs w:val="21"/>
+          <w:shd w:val="clear" w:color="auto" w:fill="F2F2F2"/>
+        </w:rPr>
+      </w:pPr>
+    </w:p>
+    <w:p>
+      <w:pPr>
+        <w:pStyle w:val="ListParagraph"/>
+        <w:numPr>
+          <w:ilvl w:val="1"/>
+          <w:numId w:val="7"/>
+        </w:numPr>
+        <w:rPr>
+          <w:rFonts w:ascii="Consolas" w:hAnsi="Consolas"/>
+          <w:color w:val="171717"/>
+          <w:sz w:val="21"/>
+          <w:szCs w:val="21"/>
+          <w:shd w:val="clear" w:color="auto" w:fill="F2F2F2"/>
+        </w:rPr>
+      </w:pPr>
+      <w:r>
+        <w:rPr>
+          <w:rFonts w:ascii="Consolas" w:hAnsi="Consolas"/>
+          <w:color w:val="171717"/>
+          <w:sz w:val="21"/>
+          <w:szCs w:val="21"/>
+          <w:shd w:val="clear" w:color="auto" w:fill="F2F2F2"/>
+        </w:rPr>
+        <w:t>msbuild</w:t>
+      </w:r>
+    </w:p>
+    <w:p>
+      <w:pPr>
+        <w:pStyle w:val="ListParagraph"/>
+        <w:rPr>
+          <w:rFonts w:ascii="Consolas" w:hAnsi="Consolas"/>
+          <w:color w:val="171717"/>
+          <w:sz w:val="21"/>
+          <w:szCs w:val="21"/>
+          <w:shd w:val="clear" w:color="auto" w:fill="F2F2F2"/>
+        </w:rPr>
+      </w:pPr>
+    </w:p>
+    <w:p>
+      <w:pPr>
+        <w:pStyle w:val="ListParagraph"/>
+        <w:numPr>
+          <w:ilvl w:val="0"/>
+          <w:numId w:val="7"/>
+        </w:numPr>
+      </w:pPr>
+      <w:r>
+        <w:t xml:space="preserve">Upload </w:t>
+      </w:r>
+      <w:r>
+        <w:t>solution zip file (from debug folder) to Power Platform environment</w:t>
+      </w:r>
+      <w:r>
+        <w:t xml:space="preserve"> and publish all customizations in solution</w:t>
+      </w:r>
+    </w:p>
+    <w:p>
+      <w:pPr>
+        <w:pStyle w:val="ListParagraph"/>
+        <w:rPr>
+          <w:b/>
+          <w:bCs/>
+        </w:rPr>
+      </w:pPr>
+    </w:p>
+    <w:p/>
+    <w:p>
+      <w:pPr>
+        <w:pStyle w:val="ListParagraph"/>
+      </w:pPr>
+    </w:p>
+    <w:p>
+      <w:pPr>
+        <w:pStyle w:val="ListParagraph"/>
+        <w:numPr>
+          <w:ilvl w:val="0"/>
+          <w:numId w:val="7"/>
+        </w:numPr>
+        <w:rPr>
+          <w:rFonts w:ascii="Consolas" w:hAnsi="Consolas"/>
+          <w:color w:val="171717"/>
+          <w:sz w:val="21"/>
+          <w:szCs w:val="21"/>
+          <w:shd w:val="clear" w:color="auto" w:fill="F2F2F2"/>
+        </w:rPr>
+      </w:pPr>
+      <w:r>
+        <w:t>Use code component in Power App (Click on “+” icon &gt;&gt; Get more components &gt;&gt; Code tab &gt;&gt; Select “LinearInputControl” &gt;&gt; Import &gt;&gt; Add to app &gt;&gt; Publish app and test)</w:t>
+      </w:r>
+    </w:p>
+    <w:p>
+      <w:pPr>
+        <w:pStyle w:val="ListParagraph"/>
+        <w:rPr>
+          <w:rFonts w:ascii="Consolas" w:hAnsi="Consolas"/>
+          <w:color w:val="171717"/>
+          <w:sz w:val="21"/>
+          <w:szCs w:val="21"/>
+          <w:shd w:val="clear" w:color="auto" w:fill="F2F2F2"/>
+        </w:rPr>
+      </w:pPr>
+    </w:p>
+    <w:p>
+      <w:pPr>
+        <w:pStyle w:val="ListParagraph"/>
+        <w:numPr>
+          <w:ilvl w:val="0"/>
+          <w:numId w:val="7"/>
+        </w:numPr>
+        <w:rPr>
+          <w:rFonts w:ascii="Consolas" w:hAnsi="Consolas"/>
+          <w:color w:val="171717"/>
+          <w:sz w:val="21"/>
+          <w:szCs w:val="21"/>
+          <w:shd w:val="clear" w:color="auto" w:fill="F2F2F2"/>
+        </w:rPr>
+      </w:pPr>
+      <w:r>
+        <w:t xml:space="preserve">For updating existing code component, update “version” number in control manifest. Then build code </w:t>
+      </w:r>
+      <w:r>
+        <w:t xml:space="preserve">with “npm run build” </w:t>
+      </w:r>
+      <w:r>
+        <w:t xml:space="preserve">and </w:t>
+      </w:r>
+      <w:r>
+        <w:t>build solution in (Visual Studio 2019 – Developer Powershell), run “</w:t>
+      </w:r>
+      <w:r>
+        <w:t>msbuild /</w:t>
+      </w:r>
+      <w:proofErr w:type="gramStart"/>
+      <w:r>
+        <w:t>t:restore</w:t>
+      </w:r>
+      <w:proofErr w:type="gramEnd"/>
+      <w:r>
+        <w:t>” and then “msbuild” a</w:t>
+      </w:r>
+      <w:r>
+        <w:t>nd import solution again and publish all customizations. Close app before updating code component in app. Updating code component dialog will appear while opening app where code component is already added and then it will automatically update code component.</w:t>
+      </w:r>
+    </w:p>
+    <w:p>
+      <w:pPr>
+        <w:pStyle w:val="ListParagraph"/>
+        <w:rPr>
+          <w:rFonts w:ascii="Consolas" w:hAnsi="Consolas"/>
+          <w:color w:val="171717"/>
+          <w:sz w:val="21"/>
+          <w:szCs w:val="21"/>
+          <w:shd w:val="clear" w:color="auto" w:fill="F2F2F2"/>
+        </w:rPr>
+      </w:pPr>
+    </w:p>
+    <w:p>
+      <w:pPr>
+        <w:pStyle w:val="ListParagraph"/>
+      </w:pPr>
+      <w:r>
+        <w:t xml:space="preserve">Usage of the JavaScript eval function should be limited where possible. The eval function can be a dangerous function as it allows strings to be executed as scripts within the context of the caller. This can be exploited to run malicious code. Eval is also usually slower than other options due to the lack of optimizations of the script text passed to eval. If this error is reported for a Power Apps component framework code component created using CLI tooling, package your control with </w:t>
+      </w:r>
+      <w:r>
+        <w:rPr>
+          <w:b/>
+          <w:bCs/>
+        </w:rPr>
+        <w:t>'msbuild /</w:t>
+      </w:r>
+      <w:proofErr w:type="gramStart"/>
+      <w:r>
+        <w:rPr>
+          <w:b/>
+          <w:bCs/>
+        </w:rPr>
+        <w:t>p:configuration</w:t>
+      </w:r>
+      <w:proofErr w:type="gramEnd"/>
+      <w:r>
+        <w:rPr>
+          <w:b/>
+          <w:bCs/>
+        </w:rPr>
+        <w:t>=Release' or 'npm run build -- --buildMode production'</w:t>
+      </w:r>
+      <w:r>
+        <w:t xml:space="preserve"> to produce a release build that does not include 'eval' usage.</w:t>
+      </w:r>
+    </w:p>
+    <w:p>
+      <w:pPr>
+        <w:pStyle w:val="ListParagraph"/>
+      </w:pPr>
+    </w:p>
+    <w:p>
+      <w:pPr>
+        <w:pStyle w:val="ListParagraph"/>
+        <w:rPr>
+          <w:rFonts w:ascii="Consolas" w:hAnsi="Consolas"/>
+          <w:color w:val="171717"/>
+          <w:sz w:val="21"/>
+          <w:szCs w:val="21"/>
+          <w:shd w:val="clear" w:color="auto" w:fill="F2F2F2"/>
+        </w:rPr>
+      </w:pPr>
+    </w:p>
+    <w:p>
+      <w:pPr>
+        <w:pStyle w:val="ListParagraph"/>
+        <w:numPr>
+          <w:ilvl w:val="0"/>
+          <w:numId w:val="7"/>
+        </w:numPr>
+        <w:rPr>
+          <w:rFonts w:ascii="Consolas" w:hAnsi="Consolas"/>
+          <w:color w:val="171717"/>
+          <w:sz w:val="21"/>
+          <w:szCs w:val="21"/>
+          <w:shd w:val="clear" w:color="auto" w:fill="F2F2F2"/>
+        </w:rPr>
+      </w:pPr>
+      <w:hyperlink r:id="rId25" w:anchor="add-components-to-a-canvas-app" w:history="1">
+        <w:r>
+          <w:rPr>
+            <w:rStyle w:val="Hyperlink"/>
+            <w:rFonts w:ascii="Consolas" w:hAnsi="Consolas"/>
+            <w:sz w:val="21"/>
+            <w:szCs w:val="21"/>
+            <w:shd w:val="clear" w:color="auto" w:fill="F2F2F2"/>
+          </w:rPr>
+          <w:t>https://docs.microsoft.com/en-us/powerapps/developer/component-framework/component-framework-for-canvas-apps#add-components-to-a-canvas-app</w:t>
+        </w:r>
+      </w:hyperlink>
+      <w:r>
+        <w:rPr>
+          <w:rFonts w:ascii="Consolas" w:hAnsi="Consolas"/>
+          <w:color w:val="171717"/>
+          <w:sz w:val="21"/>
+          <w:szCs w:val="21"/>
+          <w:shd w:val="clear" w:color="auto" w:fill="F2F2F2"/>
+        </w:rPr>
+        <w:t xml:space="preserve"> </w:t>
+      </w:r>
+    </w:p>
+    <w:p>
+      <w:pPr>
+        <w:pStyle w:val="Heading2"/>
+        <w:shd w:val="clear" w:color="auto" w:fill="FFFFFF"/>
+        <w:ind w:left="1440"/>
+        <w:rPr>
+          <w:rFonts w:ascii="Segoe UI" w:hAnsi="Segoe UI" w:cs="Segoe UI"/>
+          <w:color w:val="171717"/>
+          <w:sz w:val="22"/>
+          <w:szCs w:val="22"/>
+        </w:rPr>
+      </w:pPr>
+      <w:r>
+        <w:rPr>
+          <w:rFonts w:ascii="Segoe UI" w:hAnsi="Segoe UI" w:cs="Segoe UI"/>
+          <w:color w:val="171717"/>
+          <w:sz w:val="22"/>
+          <w:szCs w:val="22"/>
+        </w:rPr>
+        <w:t>Adding code components in model-driven apps</w:t>
+      </w:r>
+    </w:p>
+    <w:p>
+      <w:pPr>
+        <w:pStyle w:val="NormalWeb"/>
+        <w:shd w:val="clear" w:color="auto" w:fill="FFFFFF"/>
+        <w:ind w:left="1440"/>
+        <w:rPr>
+          <w:rFonts w:ascii="Segoe UI" w:hAnsi="Segoe UI" w:cs="Segoe UI"/>
+          <w:color w:val="171717"/>
+          <w:sz w:val="16"/>
+          <w:szCs w:val="16"/>
+        </w:rPr>
+      </w:pPr>
+      <w:r>
+        <w:rPr>
+          <w:rFonts w:ascii="Segoe UI" w:hAnsi="Segoe UI" w:cs="Segoe UI"/>
+          <w:color w:val="171717"/>
+          <w:sz w:val="16"/>
+          <w:szCs w:val="16"/>
+        </w:rPr>
+        <w:t>To add a code component like a linear input component, follow the steps mentioned in the article </w:t>
+      </w:r>
+      <w:hyperlink r:id="rId26" w:history="1">
+        <w:r>
+          <w:rPr>
+            <w:rStyle w:val="Hyperlink"/>
+            <w:rFonts w:ascii="Segoe UI" w:hAnsi="Segoe UI" w:cs="Segoe UI"/>
+            <w:sz w:val="16"/>
+            <w:szCs w:val="16"/>
+          </w:rPr>
+          <w:t>Add components to columns and tables</w:t>
+        </w:r>
+      </w:hyperlink>
+      <w:r>
+        <w:rPr>
+          <w:rFonts w:ascii="Segoe UI" w:hAnsi="Segoe UI" w:cs="Segoe UI"/>
+          <w:color w:val="171717"/>
+          <w:sz w:val="16"/>
+          <w:szCs w:val="16"/>
+        </w:rPr>
+        <w:t>.</w:t>
+      </w:r>
+    </w:p>
+    <w:p>
+      <w:pPr>
+        <w:pStyle w:val="Heading2"/>
+        <w:shd w:val="clear" w:color="auto" w:fill="FFFFFF"/>
+        <w:spacing w:before="0" w:after="0"/>
+        <w:ind w:left="1440"/>
+        <w:rPr>
+          <w:rFonts w:ascii="Segoe UI" w:hAnsi="Segoe UI" w:cs="Segoe UI"/>
+          <w:color w:val="171717"/>
+          <w:sz w:val="22"/>
+          <w:szCs w:val="22"/>
+        </w:rPr>
+      </w:pPr>
+      <w:r>
+        <w:rPr>
+          <w:rFonts w:ascii="Segoe UI" w:hAnsi="Segoe UI" w:cs="Segoe UI"/>
+          <w:color w:val="171717"/>
+          <w:sz w:val="22"/>
+          <w:szCs w:val="22"/>
+        </w:rPr>
+        <w:t>Adding code components to a canvas app</w:t>
+      </w:r>
+    </w:p>
+    <w:p>
+      <w:pPr>
+        <w:pStyle w:val="NormalWeb"/>
+        <w:shd w:val="clear" w:color="auto" w:fill="FFFFFF"/>
+        <w:ind w:left="1440"/>
+        <w:rPr>
+          <w:rFonts w:ascii="Segoe UI" w:hAnsi="Segoe UI" w:cs="Segoe UI"/>
+          <w:color w:val="171717"/>
+          <w:sz w:val="16"/>
+          <w:szCs w:val="16"/>
+        </w:rPr>
+      </w:pPr>
+      <w:r>
+        <w:rPr>
+          <w:rFonts w:ascii="Segoe UI" w:hAnsi="Segoe UI" w:cs="Segoe UI"/>
+          <w:color w:val="171717"/>
+          <w:sz w:val="16"/>
+          <w:szCs w:val="16"/>
+        </w:rPr>
+        <w:t>To add the code components to a canvas app, follow the steps in the article </w:t>
+      </w:r>
+      <w:hyperlink r:id="rId27" w:anchor="add-components-to-a-canvas-app" w:history="1">
+        <w:r>
+          <w:rPr>
+            <w:rStyle w:val="Hyperlink"/>
+            <w:rFonts w:ascii="Segoe UI" w:hAnsi="Segoe UI" w:cs="Segoe UI"/>
+            <w:sz w:val="16"/>
+            <w:szCs w:val="16"/>
+          </w:rPr>
+          <w:t>Add code components to a canvas app</w:t>
+        </w:r>
+      </w:hyperlink>
+      <w:r>
+        <w:rPr>
+          <w:rFonts w:ascii="Segoe UI" w:hAnsi="Segoe UI" w:cs="Segoe UI"/>
+          <w:color w:val="171717"/>
+          <w:sz w:val="16"/>
+          <w:szCs w:val="16"/>
+        </w:rPr>
+        <w:t>.</w:t>
+      </w:r>
+    </w:p>
+    <w:p>
+      <w:pPr>
+        <w:pStyle w:val="Heading2"/>
+        <w:shd w:val="clear" w:color="auto" w:fill="FFFFFF"/>
+        <w:spacing w:before="0" w:after="0"/>
+        <w:ind w:left="1440"/>
+        <w:rPr>
+          <w:rFonts w:ascii="Segoe UI" w:hAnsi="Segoe UI" w:cs="Segoe UI"/>
+          <w:color w:val="171717"/>
+          <w:sz w:val="22"/>
+          <w:szCs w:val="22"/>
+        </w:rPr>
+      </w:pPr>
+      <w:r>
+        <w:rPr>
+          <w:rFonts w:ascii="Segoe UI" w:hAnsi="Segoe UI" w:cs="Segoe UI"/>
+          <w:color w:val="171717"/>
+          <w:sz w:val="22"/>
+          <w:szCs w:val="22"/>
+        </w:rPr>
+        <w:t>Adding code components to a portal</w:t>
+      </w:r>
+    </w:p>
+    <w:p>
+      <w:pPr>
+        <w:pStyle w:val="NormalWeb"/>
+        <w:shd w:val="clear" w:color="auto" w:fill="FFFFFF"/>
+        <w:ind w:left="1440"/>
+        <w:rPr>
+          <w:rFonts w:ascii="Segoe UI" w:hAnsi="Segoe UI" w:cs="Segoe UI"/>
+          <w:color w:val="171717"/>
+          <w:sz w:val="16"/>
+          <w:szCs w:val="16"/>
+        </w:rPr>
+      </w:pPr>
+      <w:r>
+        <w:rPr>
+          <w:rFonts w:ascii="Segoe UI" w:hAnsi="Segoe UI" w:cs="Segoe UI"/>
+          <w:color w:val="171717"/>
+          <w:sz w:val="16"/>
+          <w:szCs w:val="16"/>
+        </w:rPr>
+        <w:t>To add the code component to a portal, follow the steps in the article </w:t>
+      </w:r>
+      <w:hyperlink r:id="rId28" w:history="1">
+        <w:r>
+          <w:rPr>
+            <w:rStyle w:val="Hyperlink"/>
+            <w:rFonts w:ascii="Segoe UI" w:hAnsi="Segoe UI" w:cs="Segoe UI"/>
+            <w:sz w:val="16"/>
+            <w:szCs w:val="16"/>
+          </w:rPr>
+          <w:t>Use code components in portals</w:t>
+        </w:r>
+      </w:hyperlink>
+      <w:r>
+        <w:rPr>
+          <w:rFonts w:ascii="Segoe UI" w:hAnsi="Segoe UI" w:cs="Segoe UI"/>
+          <w:color w:val="171717"/>
+          <w:sz w:val="16"/>
+          <w:szCs w:val="16"/>
+        </w:rPr>
+        <w:t>.</w:t>
+      </w:r>
+    </w:p>
+    <w:p>
+      <w:pPr>
+        <w:pStyle w:val="ListParagraph"/>
+        <w:rPr>
+          <w:rFonts w:ascii="Consolas" w:hAnsi="Consolas"/>
+          <w:color w:val="FF0000"/>
+          <w:sz w:val="21"/>
+          <w:szCs w:val="21"/>
+          <w:shd w:val="clear" w:color="auto" w:fill="F2F2F2"/>
+        </w:rPr>
+      </w:pPr>
+    </w:p>
+    <w:p>
+      <w:pPr>
+        <w:pStyle w:val="ListParagraph"/>
+        <w:rPr>
+          <w:rFonts w:ascii="Consolas" w:hAnsi="Consolas"/>
+          <w:color w:val="FF0000"/>
+          <w:sz w:val="21"/>
+          <w:szCs w:val="21"/>
+          <w:shd w:val="clear" w:color="auto" w:fill="F2F2F2"/>
+        </w:rPr>
+      </w:pPr>
+    </w:p>
+    <w:p>
+      <w:pPr>
+        <w:pStyle w:val="ListParagraph"/>
+        <w:rPr>
+          <w:rFonts w:ascii="Consolas" w:hAnsi="Consolas"/>
+          <w:color w:val="FF0000"/>
+          <w:sz w:val="21"/>
+          <w:szCs w:val="21"/>
+          <w:shd w:val="clear" w:color="auto" w:fill="F2F2F2"/>
+        </w:rPr>
+      </w:pPr>
+    </w:p>
     <w:sectPr>
       <w:pgSz w:w="12240" w:h="15840"/>
       <w:pgMar w:top="1440" w:right="1440" w:bottom="1440" w:left="1440" w:header="720" w:footer="720" w:gutter="0"/>
@@ -2429,6 +3833,95 @@
 <file path=word/numbering.xml><?xml version="1.0" encoding="utf-8"?>
 <w:numbering xmlns:wpc="http://schemas.microsoft.com/office/word/2010/wordprocessingCanvas" xmlns:cx="http://schemas.microsoft.com/office/drawing/2014/chartex" xmlns:cx1="http://schemas.microsoft.com/office/drawing/2015/9/8/chartex" xmlns:cx2="http://schemas.microsoft.com/office/drawing/2015/10/21/chartex" xmlns:cx3="http://schemas.microsoft.com/office/drawing/2016/5/9/chartex" xmlns:cx4="http://schemas.microsoft.com/office/drawing/2016/5/10/chartex" xmlns:cx5="http://schemas.microsoft.com/office/drawing/2016/5/11/chartex" xmlns:cx6="http://schemas.microsoft.com/office/drawing/2016/5/12/chartex" xmlns:cx7="http://schemas.microsoft.com/office/drawing/2016/5/13/chartex" xmlns:cx8="http://schemas.microsoft.com/office/drawing/2016/5/14/chartex" xmlns:mc="http://schemas.openxmlformats.org/markup-compatibility/2006" xmlns:aink="http://schemas.microsoft.com/office/drawing/2016/ink" xmlns:am3d="http://schemas.microsoft.com/office/drawing/2017/model3d" xmlns:o="urn:schemas-microsoft-com:office:office" xmlns:r="http://schemas.openxmlformats.org/officeDocument/2006/relationships" xmlns:m="http://schemas.openxmlformats.org/officeDocument/2006/math" xmlns:v="urn:schemas-microsoft-com:vml" xmlns:wp14="http://schemas.microsoft.com/office/word/2010/wordprocessingDrawing" xmlns:wp="http://schemas.openxmlformats.org/drawingml/2006/wordprocessingDrawing" xmlns:w10="urn:schemas-microsoft-com:office:word" xmlns:w="http://schemas.openxmlformats.org/wordprocessingml/2006/main" xmlns:w14="http://schemas.microsoft.com/office/word/2010/wordml" xmlns:w15="http://schemas.microsoft.com/office/word/2012/wordml" xmlns:w16cex="http://schemas.microsoft.com/office/word/2018/wordml/cex" xmlns:w16cid="http://schemas.microsoft.com/office/word/2016/wordml/cid" xmlns:w16="http://schemas.microsoft.com/office/word/2018/wordml" xmlns:w16sdtdh="http://schemas.microsoft.com/office/word/2020/wordml/sdtdatahash" xmlns:w16se="http://schemas.microsoft.com/office/word/2015/wordml/symex" xmlns:wpg="http://schemas.microsoft.com/office/word/2010/wordprocessingGroup" xmlns:wpi="http://schemas.microsoft.com/office/word/2010/wordprocessingInk" xmlns:wne="http://schemas.microsoft.com/office/word/2006/wordml" xmlns:wps="http://schemas.microsoft.com/office/word/2010/wordprocessingShape" mc:Ignorable="w14 w15 w16se w16cid w16 w16cex w16sdtdh wp14">
   <w:abstractNum w:abstractNumId="0" w15:restartNumberingAfterBreak="0">
+    <w:nsid w:val="20C55C38"/>
+    <w:multiLevelType w:val="hybridMultilevel"/>
+    <w:tmpl w:val="964C68A8"/>
+    <w:lvl w:ilvl="0" w:tplc="0409000F">
+      <w:start w:val="1"/>
+      <w:numFmt w:val="decimal"/>
+      <w:lvlText w:val="%1."/>
+      <w:lvlJc w:val="left"/>
+      <w:pPr>
+        <w:ind w:left="720" w:hanging="360"/>
+      </w:pPr>
+      <w:rPr>
+        <w:rFonts w:hint="default"/>
+      </w:rPr>
+    </w:lvl>
+    <w:lvl w:ilvl="1" w:tplc="04090019" w:tentative="1">
+      <w:start w:val="1"/>
+      <w:numFmt w:val="lowerLetter"/>
+      <w:lvlText w:val="%2."/>
+      <w:lvlJc w:val="left"/>
+      <w:pPr>
+        <w:ind w:left="1440" w:hanging="360"/>
+      </w:pPr>
+    </w:lvl>
+    <w:lvl w:ilvl="2" w:tplc="0409001B" w:tentative="1">
+      <w:start w:val="1"/>
+      <w:numFmt w:val="lowerRoman"/>
+      <w:lvlText w:val="%3."/>
+      <w:lvlJc w:val="right"/>
+      <w:pPr>
+        <w:ind w:left="2160" w:hanging="180"/>
+      </w:pPr>
+    </w:lvl>
+    <w:lvl w:ilvl="3" w:tplc="0409000F" w:tentative="1">
+      <w:start w:val="1"/>
+      <w:numFmt w:val="decimal"/>
+      <w:lvlText w:val="%4."/>
+      <w:lvlJc w:val="left"/>
+      <w:pPr>
+        <w:ind w:left="2880" w:hanging="360"/>
+      </w:pPr>
+    </w:lvl>
+    <w:lvl w:ilvl="4" w:tplc="04090019" w:tentative="1">
+      <w:start w:val="1"/>
+      <w:numFmt w:val="lowerLetter"/>
+      <w:lvlText w:val="%5."/>
+      <w:lvlJc w:val="left"/>
+      <w:pPr>
+        <w:ind w:left="3600" w:hanging="360"/>
+      </w:pPr>
+    </w:lvl>
+    <w:lvl w:ilvl="5" w:tplc="0409001B" w:tentative="1">
+      <w:start w:val="1"/>
+      <w:numFmt w:val="lowerRoman"/>
+      <w:lvlText w:val="%6."/>
+      <w:lvlJc w:val="right"/>
+      <w:pPr>
+        <w:ind w:left="4320" w:hanging="180"/>
+      </w:pPr>
+    </w:lvl>
+    <w:lvl w:ilvl="6" w:tplc="0409000F" w:tentative="1">
+      <w:start w:val="1"/>
+      <w:numFmt w:val="decimal"/>
+      <w:lvlText w:val="%7."/>
+      <w:lvlJc w:val="left"/>
+      <w:pPr>
+        <w:ind w:left="5040" w:hanging="360"/>
+      </w:pPr>
+    </w:lvl>
+    <w:lvl w:ilvl="7" w:tplc="04090019" w:tentative="1">
+      <w:start w:val="1"/>
+      <w:numFmt w:val="lowerLetter"/>
+      <w:lvlText w:val="%8."/>
+      <w:lvlJc w:val="left"/>
+      <w:pPr>
+        <w:ind w:left="5760" w:hanging="360"/>
+      </w:pPr>
+    </w:lvl>
+    <w:lvl w:ilvl="8" w:tplc="0409001B" w:tentative="1">
+      <w:start w:val="1"/>
+      <w:numFmt w:val="lowerRoman"/>
+      <w:lvlText w:val="%9."/>
+      <w:lvlJc w:val="right"/>
+      <w:pPr>
+        <w:ind w:left="6480" w:hanging="180"/>
+      </w:pPr>
+    </w:lvl>
+  </w:abstractNum>
+  <w:abstractNum w:abstractNumId="1" w15:restartNumberingAfterBreak="0">
     <w:nsid w:val="266E7B5C"/>
     <w:multiLevelType w:val="hybridMultilevel"/>
     <w:tmpl w:val="C86EB790"/>
@@ -2519,7 +4012,96 @@
       </w:pPr>
     </w:lvl>
   </w:abstractNum>
-  <w:abstractNum w:abstractNumId="1" w15:restartNumberingAfterBreak="0">
+  <w:abstractNum w:abstractNumId="2" w15:restartNumberingAfterBreak="0">
+    <w:nsid w:val="282C61E5"/>
+    <w:multiLevelType w:val="hybridMultilevel"/>
+    <w:tmpl w:val="9E2697CC"/>
+    <w:lvl w:ilvl="0" w:tplc="0409000F">
+      <w:start w:val="1"/>
+      <w:numFmt w:val="decimal"/>
+      <w:lvlText w:val="%1."/>
+      <w:lvlJc w:val="left"/>
+      <w:pPr>
+        <w:ind w:left="720" w:hanging="360"/>
+      </w:pPr>
+      <w:rPr>
+        <w:rFonts w:hint="default"/>
+      </w:rPr>
+    </w:lvl>
+    <w:lvl w:ilvl="1" w:tplc="04090019">
+      <w:start w:val="1"/>
+      <w:numFmt w:val="lowerLetter"/>
+      <w:lvlText w:val="%2."/>
+      <w:lvlJc w:val="left"/>
+      <w:pPr>
+        <w:ind w:left="1440" w:hanging="360"/>
+      </w:pPr>
+    </w:lvl>
+    <w:lvl w:ilvl="2" w:tplc="0409001B">
+      <w:start w:val="1"/>
+      <w:numFmt w:val="lowerRoman"/>
+      <w:lvlText w:val="%3."/>
+      <w:lvlJc w:val="right"/>
+      <w:pPr>
+        <w:ind w:left="2160" w:hanging="180"/>
+      </w:pPr>
+    </w:lvl>
+    <w:lvl w:ilvl="3" w:tplc="0409000F" w:tentative="1">
+      <w:start w:val="1"/>
+      <w:numFmt w:val="decimal"/>
+      <w:lvlText w:val="%4."/>
+      <w:lvlJc w:val="left"/>
+      <w:pPr>
+        <w:ind w:left="2880" w:hanging="360"/>
+      </w:pPr>
+    </w:lvl>
+    <w:lvl w:ilvl="4" w:tplc="04090019" w:tentative="1">
+      <w:start w:val="1"/>
+      <w:numFmt w:val="lowerLetter"/>
+      <w:lvlText w:val="%5."/>
+      <w:lvlJc w:val="left"/>
+      <w:pPr>
+        <w:ind w:left="3600" w:hanging="360"/>
+      </w:pPr>
+    </w:lvl>
+    <w:lvl w:ilvl="5" w:tplc="0409001B" w:tentative="1">
+      <w:start w:val="1"/>
+      <w:numFmt w:val="lowerRoman"/>
+      <w:lvlText w:val="%6."/>
+      <w:lvlJc w:val="right"/>
+      <w:pPr>
+        <w:ind w:left="4320" w:hanging="180"/>
+      </w:pPr>
+    </w:lvl>
+    <w:lvl w:ilvl="6" w:tplc="0409000F" w:tentative="1">
+      <w:start w:val="1"/>
+      <w:numFmt w:val="decimal"/>
+      <w:lvlText w:val="%7."/>
+      <w:lvlJc w:val="left"/>
+      <w:pPr>
+        <w:ind w:left="5040" w:hanging="360"/>
+      </w:pPr>
+    </w:lvl>
+    <w:lvl w:ilvl="7" w:tplc="04090019" w:tentative="1">
+      <w:start w:val="1"/>
+      <w:numFmt w:val="lowerLetter"/>
+      <w:lvlText w:val="%8."/>
+      <w:lvlJc w:val="left"/>
+      <w:pPr>
+        <w:ind w:left="5760" w:hanging="360"/>
+      </w:pPr>
+    </w:lvl>
+    <w:lvl w:ilvl="8" w:tplc="0409001B" w:tentative="1">
+      <w:start w:val="1"/>
+      <w:numFmt w:val="lowerRoman"/>
+      <w:lvlText w:val="%9."/>
+      <w:lvlJc w:val="right"/>
+      <w:pPr>
+        <w:ind w:left="6480" w:hanging="180"/>
+      </w:pPr>
+    </w:lvl>
+  </w:abstractNum>
+  <w:abstractNum w:abstractNumId="3" w15:restartNumberingAfterBreak="0">
     <w:nsid w:val="2A2463FD"/>
     <w:multiLevelType w:val="multilevel"/>
     <w:tmpl w:val="351CD426"/>
@@ -2636,7 +4218,7 @@
       </w:pPr>
     </w:lvl>
   </w:abstractNum>
-  <w:abstractNum w:abstractNumId="2" w15:restartNumberingAfterBreak="0">
+  <w:abstractNum w:abstractNumId="4" w15:restartNumberingAfterBreak="0">
     <w:nsid w:val="332B3F5B"/>
     <w:multiLevelType w:val="hybridMultilevel"/>
     <w:tmpl w:val="6B341D68"/>
@@ -2725,7 +4307,7 @@
       </w:pPr>
     </w:lvl>
   </w:abstractNum>
-  <w:abstractNum w:abstractNumId="3" w15:restartNumberingAfterBreak="0">
+  <w:abstractNum w:abstractNumId="5" w15:restartNumberingAfterBreak="0">
     <w:nsid w:val="62CE4018"/>
     <w:multiLevelType w:val="hybridMultilevel"/>
     <w:tmpl w:val="2B3CFB10"/>
@@ -2838,7 +4420,7 @@
       </w:rPr>
     </w:lvl>
   </w:abstractNum>
-  <w:abstractNum w:abstractNumId="4" w15:restartNumberingAfterBreak="0">
+  <w:abstractNum w:abstractNumId="6" w15:restartNumberingAfterBreak="0">
     <w:nsid w:val="703276FD"/>
     <w:multiLevelType w:val="hybridMultilevel"/>
     <w:tmpl w:val="091A8B72"/>
@@ -2927,7 +4509,7 @@
       </w:pPr>
     </w:lvl>
   </w:abstractNum>
-  <w:abstractNum w:abstractNumId="5" w15:restartNumberingAfterBreak="0">
+  <w:abstractNum w:abstractNumId="7" w15:restartNumberingAfterBreak="0">
     <w:nsid w:val="7B890EB9"/>
     <w:multiLevelType w:val="hybridMultilevel"/>
     <w:tmpl w:val="9E2697CC"/>
@@ -3017,22 +4599,28 @@
     </w:lvl>
   </w:abstractNum>
   <w:num w:numId="1">
+    <w:abstractNumId w:val="6"/>
+  </w:num>
+  <w:num w:numId="2">
+    <w:abstractNumId w:val="5"/>
+  </w:num>
+  <w:num w:numId="3">
+    <w:abstractNumId w:val="3"/>
+  </w:num>
+  <w:num w:numId="4">
+    <w:abstractNumId w:val="7"/>
+  </w:num>
+  <w:num w:numId="5">
+    <w:abstractNumId w:val="1"/>
+  </w:num>
+  <w:num w:numId="6">
     <w:abstractNumId w:val="4"/>
   </w:num>
-  <w:num w:numId="2">
-    <w:abstractNumId w:val="3"/>
+  <w:num w:numId="7">
+    <w:abstractNumId w:val="2"/>
   </w:num>
-  <w:num w:numId="3">
-    <w:abstractNumId w:val="1"/>
-  </w:num>
-  <w:num w:numId="4">
-    <w:abstractNumId w:val="5"/>
-  </w:num>
-  <w:num w:numId="5">
+  <w:num w:numId="8">
     <w:abstractNumId w:val="0"/>
-  </w:num>
-  <w:num w:numId="6">
-    <w:abstractNumId w:val="2"/>
   </w:num>
 </w:numbering>
 </file>

</xml_diff>